<commit_message>
Se modifico el modelo de dominio para añadir Alimento
</commit_message>
<xml_diff>
--- a/Descripciones_CU/CU01_Realizar pedido local.docx
+++ b/Descripciones_CU/CU01_Realizar pedido local.docx
@@ -357,8 +357,6 @@
               </w:rPr>
               <w:t>13/04/20</w:t>
             </w:r>
-            <w:bookmarkStart w:id="0" w:name="_GoBack"/>
-            <w:bookmarkEnd w:id="0"/>
           </w:p>
         </w:tc>
       </w:tr>
@@ -1061,6 +1059,33 @@
               <w:t xml:space="preserve"> y muestra una caja de mensaje de texto diciendo que la operación se ha realizado exitosamente.</w:t>
             </w:r>
           </w:p>
+          <w:p>
+            <w:pPr>
+              <w:numPr>
+                <w:ilvl w:val="0"/>
+                <w:numId w:val="11"/>
+              </w:numPr>
+              <w:suppressAutoHyphens w:val="0"/>
+              <w:autoSpaceDE w:val="0"/>
+              <w:autoSpaceDN w:val="0"/>
+              <w:adjustRightInd w:val="0"/>
+              <w:spacing w:after="1"/>
+              <w:ind w:left="258" w:hanging="258"/>
+              <w:rPr>
+                <w:rFonts w:ascii="Calibri" w:eastAsiaTheme="minorHAnsi" w:hAnsi="Calibri" w:cs="Calibri"/>
+                <w:sz w:val="20"/>
+                <w:lang w:val="es-MX" w:eastAsia="en-US"/>
+              </w:rPr>
+            </w:pPr>
+            <w:r>
+              <w:rPr>
+                <w:rFonts w:ascii="Calibri" w:eastAsiaTheme="minorHAnsi" w:hAnsi="Calibri" w:cs="Calibri"/>
+                <w:sz w:val="20"/>
+                <w:lang w:val="es-MX" w:eastAsia="en-US"/>
+              </w:rPr>
+              <w:t>Termina CU</w:t>
+            </w:r>
+          </w:p>
         </w:tc>
       </w:tr>
       <w:tr>
@@ -1316,6 +1341,15 @@
               </w:rPr>
               <w:t>El Mesero agrega o reduce la cantidad de al menos un alimento en la lista de la Cuenta</w:t>
             </w:r>
+            <w:r>
+              <w:rPr>
+                <w:rFonts w:ascii="Calibri" w:hAnsi="Calibri" w:cs="Calibri"/>
+                <w:sz w:val="20"/>
+              </w:rPr>
+              <w:t xml:space="preserve"> (FA5)</w:t>
+            </w:r>
+            <w:bookmarkStart w:id="0" w:name="_GoBack"/>
+            <w:bookmarkEnd w:id="0"/>
           </w:p>
           <w:p>
             <w:pPr>

</xml_diff>

<commit_message>
Se compone el CU01 con sus diagramas
</commit_message>
<xml_diff>
--- a/Descripciones_CU/CU01_Realizar pedido local.docx
+++ b/Descripciones_CU/CU01_Realizar pedido local.docx
@@ -691,7 +691,23 @@
                 <w:sz w:val="20"/>
                 <w:lang w:val="es-MX" w:eastAsia="en-US"/>
               </w:rPr>
-              <w:t>PRE1- Existe al menos un platillo en la base de datos</w:t>
+              <w:t xml:space="preserve">PRE1- Existe al menos un </w:t>
+            </w:r>
+            <w:r>
+              <w:rPr>
+                <w:rFonts w:ascii="Calibri" w:eastAsiaTheme="minorHAnsi" w:hAnsi="Calibri" w:cs="Calibri"/>
+                <w:sz w:val="20"/>
+                <w:lang w:val="es-MX" w:eastAsia="en-US"/>
+              </w:rPr>
+              <w:t>PLATILLO</w:t>
+            </w:r>
+            <w:r>
+              <w:rPr>
+                <w:rFonts w:ascii="Calibri" w:eastAsiaTheme="minorHAnsi" w:hAnsi="Calibri" w:cs="Calibri"/>
+                <w:sz w:val="20"/>
+                <w:lang w:val="es-MX" w:eastAsia="en-US"/>
+              </w:rPr>
+              <w:t xml:space="preserve"> en la base de datos</w:t>
             </w:r>
           </w:p>
           <w:p>
@@ -713,7 +729,45 @@
                 <w:sz w:val="20"/>
                 <w:lang w:val="es-MX" w:eastAsia="en-US"/>
               </w:rPr>
-              <w:t>PRE2- Existe al menos un producto en la base de datos</w:t>
+              <w:t xml:space="preserve">PRE2- Existe al menos un </w:t>
+            </w:r>
+            <w:r>
+              <w:rPr>
+                <w:rFonts w:ascii="Calibri" w:eastAsiaTheme="minorHAnsi" w:hAnsi="Calibri" w:cs="Calibri"/>
+                <w:sz w:val="20"/>
+                <w:lang w:val="es-MX" w:eastAsia="en-US"/>
+              </w:rPr>
+              <w:t>PRODUCTO</w:t>
+            </w:r>
+            <w:r>
+              <w:rPr>
+                <w:rFonts w:ascii="Calibri" w:eastAsiaTheme="minorHAnsi" w:hAnsi="Calibri" w:cs="Calibri"/>
+                <w:sz w:val="20"/>
+                <w:lang w:val="es-MX" w:eastAsia="en-US"/>
+              </w:rPr>
+              <w:t xml:space="preserve"> en la base de datos</w:t>
+            </w:r>
+          </w:p>
+          <w:p>
+            <w:pPr>
+              <w:suppressAutoHyphens w:val="0"/>
+              <w:autoSpaceDE w:val="0"/>
+              <w:autoSpaceDN w:val="0"/>
+              <w:adjustRightInd w:val="0"/>
+              <w:spacing w:after="1"/>
+              <w:rPr>
+                <w:rFonts w:ascii="Calibri" w:eastAsiaTheme="minorHAnsi" w:hAnsi="Calibri" w:cs="Calibri"/>
+                <w:sz w:val="20"/>
+                <w:lang w:val="es-MX" w:eastAsia="en-US"/>
+              </w:rPr>
+            </w:pPr>
+            <w:r>
+              <w:rPr>
+                <w:rFonts w:ascii="Calibri" w:eastAsiaTheme="minorHAnsi" w:hAnsi="Calibri" w:cs="Calibri"/>
+                <w:sz w:val="20"/>
+                <w:lang w:val="es-MX" w:eastAsia="en-US"/>
+              </w:rPr>
+              <w:t>PRE1- La CUENTA tiene el estado Abierta</w:t>
             </w:r>
           </w:p>
         </w:tc>
@@ -774,8 +828,7 @@
               <w:autoSpaceDE w:val="0"/>
               <w:autoSpaceDN w:val="0"/>
               <w:adjustRightInd w:val="0"/>
-              <w:spacing w:after="1"/>
-              <w:ind w:left="258" w:hanging="258"/>
+              <w:ind w:left="254" w:hanging="284"/>
               <w:rPr>
                 <w:rFonts w:ascii="Calibri" w:eastAsiaTheme="minorHAnsi" w:hAnsi="Calibri" w:cs="Calibri"/>
                 <w:sz w:val="20"/>
@@ -788,71 +841,111 @@
                 <w:sz w:val="20"/>
                 <w:lang w:val="es-MX" w:eastAsia="en-US"/>
               </w:rPr>
-              <w:t>El SAIP</w:t>
-            </w:r>
-            <w:r>
+              <w:t>El SAIP recupera los PLATILLO y sus INGREDIENTES, los PRODUCTO de la base de datos, muestra la GUIRegistrarPedidoLocal. (FA1)</w:t>
+            </w:r>
+          </w:p>
+          <w:p>
+            <w:pPr>
+              <w:numPr>
+                <w:ilvl w:val="0"/>
+                <w:numId w:val="11"/>
+              </w:numPr>
+              <w:suppressAutoHyphens w:val="0"/>
+              <w:autoSpaceDE w:val="0"/>
+              <w:autoSpaceDN w:val="0"/>
+              <w:adjustRightInd w:val="0"/>
+              <w:ind w:left="254" w:hanging="284"/>
               <w:rPr>
                 <w:rFonts w:ascii="Calibri" w:eastAsiaTheme="minorHAnsi" w:hAnsi="Calibri" w:cs="Calibri"/>
                 <w:sz w:val="20"/>
                 <w:lang w:val="es-MX" w:eastAsia="en-US"/>
               </w:rPr>
-              <w:t xml:space="preserve"> </w:t>
-            </w:r>
+            </w:pPr>
             <w:r>
               <w:rPr>
                 <w:rFonts w:ascii="Calibri" w:eastAsiaTheme="minorHAnsi" w:hAnsi="Calibri" w:cs="Calibri"/>
                 <w:sz w:val="20"/>
                 <w:lang w:val="es-MX" w:eastAsia="en-US"/>
               </w:rPr>
-              <w:t>recupera los PLATILLO</w:t>
-            </w:r>
-            <w:r>
+              <w:t>El Mesero selecciona una Categoría de la caja de selección y selecciona uno o más a PLATILLOS o PRODUCTO de la lista en la GUIRegistrarPedidoLocal</w:t>
+            </w:r>
+          </w:p>
+          <w:p>
+            <w:pPr>
+              <w:numPr>
+                <w:ilvl w:val="0"/>
+                <w:numId w:val="11"/>
+              </w:numPr>
+              <w:suppressAutoHyphens w:val="0"/>
+              <w:autoSpaceDE w:val="0"/>
+              <w:autoSpaceDN w:val="0"/>
+              <w:adjustRightInd w:val="0"/>
+              <w:ind w:left="254" w:hanging="284"/>
               <w:rPr>
                 <w:rFonts w:ascii="Calibri" w:eastAsiaTheme="minorHAnsi" w:hAnsi="Calibri" w:cs="Calibri"/>
                 <w:sz w:val="20"/>
                 <w:lang w:val="es-MX" w:eastAsia="en-US"/>
               </w:rPr>
-              <w:t>, INGREDIENTE</w:t>
-            </w:r>
+            </w:pPr>
             <w:r>
               <w:rPr>
                 <w:rFonts w:ascii="Calibri" w:eastAsiaTheme="minorHAnsi" w:hAnsi="Calibri" w:cs="Calibri"/>
                 <w:sz w:val="20"/>
                 <w:lang w:val="es-MX" w:eastAsia="en-US"/>
               </w:rPr>
-              <w:t xml:space="preserve"> y los PRODUCTO de la base de datos</w:t>
-            </w:r>
-            <w:r>
+              <w:t>El SAIP agrega los PLATILLO o PRODUCTO seleccionados a la lista de la cuenta y muestra los botones de incrementar/disminuir cantidad y eliminar de la cuenta (FA2) (FA3) (FA4)</w:t>
+            </w:r>
+          </w:p>
+          <w:p>
+            <w:pPr>
+              <w:numPr>
+                <w:ilvl w:val="0"/>
+                <w:numId w:val="11"/>
+              </w:numPr>
+              <w:suppressAutoHyphens w:val="0"/>
+              <w:autoSpaceDE w:val="0"/>
+              <w:autoSpaceDN w:val="0"/>
+              <w:adjustRightInd w:val="0"/>
+              <w:ind w:left="254" w:hanging="284"/>
               <w:rPr>
                 <w:rFonts w:ascii="Calibri" w:eastAsiaTheme="minorHAnsi" w:hAnsi="Calibri" w:cs="Calibri"/>
                 <w:sz w:val="20"/>
                 <w:lang w:val="es-MX" w:eastAsia="en-US"/>
               </w:rPr>
-              <w:t>,</w:t>
-            </w:r>
+            </w:pPr>
             <w:r>
               <w:rPr>
                 <w:rFonts w:ascii="Calibri" w:eastAsiaTheme="minorHAnsi" w:hAnsi="Calibri" w:cs="Calibri"/>
                 <w:sz w:val="20"/>
                 <w:lang w:val="es-MX" w:eastAsia="en-US"/>
               </w:rPr>
-              <w:t xml:space="preserve"> muestra la GUIRegistrarPedidoLocal</w:t>
-            </w:r>
-            <w:r>
+              <w:t>El Mesero da clic en el botón Realizar (FA5)</w:t>
+            </w:r>
+          </w:p>
+          <w:p>
+            <w:pPr>
+              <w:numPr>
+                <w:ilvl w:val="0"/>
+                <w:numId w:val="11"/>
+              </w:numPr>
+              <w:suppressAutoHyphens w:val="0"/>
+              <w:autoSpaceDE w:val="0"/>
+              <w:autoSpaceDN w:val="0"/>
+              <w:adjustRightInd w:val="0"/>
+              <w:ind w:left="254" w:hanging="284"/>
               <w:rPr>
                 <w:rFonts w:ascii="Calibri" w:eastAsiaTheme="minorHAnsi" w:hAnsi="Calibri" w:cs="Calibri"/>
                 <w:sz w:val="20"/>
                 <w:lang w:val="es-MX" w:eastAsia="en-US"/>
               </w:rPr>
-              <w:t xml:space="preserve">. </w:t>
-            </w:r>
+            </w:pPr>
             <w:r>
               <w:rPr>
                 <w:rFonts w:ascii="Calibri" w:eastAsiaTheme="minorHAnsi" w:hAnsi="Calibri" w:cs="Calibri"/>
                 <w:sz w:val="20"/>
                 <w:lang w:val="es-MX" w:eastAsia="en-US"/>
               </w:rPr>
-              <w:t>(FA1)</w:t>
+              <w:t>El SAIP valida las cantidades de los PRODUCTOS y PLATILLOS, crea un nuevo PEDIDO con los PLATILLO y PRODUCTO seleccionados y el estado “EnEspera”, guarda el PEDIDO en la base de datos y muestra una caja de mensaje de texto diciendo que la operación se ha realizado exitosamente.</w:t>
             </w:r>
           </w:p>
           <w:p>
@@ -866,7 +959,7 @@
               <w:autoSpaceDN w:val="0"/>
               <w:adjustRightInd w:val="0"/>
               <w:spacing w:after="1"/>
-              <w:ind w:left="258" w:hanging="258"/>
+              <w:ind w:left="254" w:hanging="284"/>
               <w:rPr>
                 <w:rFonts w:ascii="Calibri" w:eastAsiaTheme="minorHAnsi" w:hAnsi="Calibri" w:cs="Calibri"/>
                 <w:sz w:val="20"/>
@@ -879,212 +972,10 @@
                 <w:sz w:val="20"/>
                 <w:lang w:val="es-MX" w:eastAsia="en-US"/>
               </w:rPr>
-              <w:t xml:space="preserve">El </w:t>
-            </w:r>
-            <w:r>
-              <w:rPr>
-                <w:rFonts w:ascii="Calibri" w:eastAsiaTheme="minorHAnsi" w:hAnsi="Calibri" w:cs="Calibri"/>
-                <w:sz w:val="20"/>
-                <w:lang w:val="es-MX" w:eastAsia="en-US"/>
-              </w:rPr>
-              <w:t xml:space="preserve">Mesero selecciona una </w:t>
-            </w:r>
-            <w:r>
-              <w:rPr>
-                <w:rFonts w:ascii="Calibri" w:eastAsiaTheme="minorHAnsi" w:hAnsi="Calibri" w:cs="Calibri"/>
-                <w:sz w:val="20"/>
-                <w:lang w:val="es-MX" w:eastAsia="en-US"/>
-              </w:rPr>
-              <w:t>Categoría</w:t>
-            </w:r>
-            <w:r>
-              <w:rPr>
-                <w:rFonts w:ascii="Calibri" w:eastAsiaTheme="minorHAnsi" w:hAnsi="Calibri" w:cs="Calibri"/>
-                <w:sz w:val="20"/>
-                <w:lang w:val="es-MX" w:eastAsia="en-US"/>
-              </w:rPr>
-              <w:t xml:space="preserve"> de la caja de selección y selecciona un</w:t>
-            </w:r>
-            <w:r>
-              <w:rPr>
-                <w:rFonts w:ascii="Calibri" w:eastAsiaTheme="minorHAnsi" w:hAnsi="Calibri" w:cs="Calibri"/>
-                <w:sz w:val="20"/>
-                <w:lang w:val="es-MX" w:eastAsia="en-US"/>
-              </w:rPr>
-              <w:t>o o más</w:t>
-            </w:r>
-            <w:r>
-              <w:rPr>
-                <w:rFonts w:ascii="Calibri" w:eastAsiaTheme="minorHAnsi" w:hAnsi="Calibri" w:cs="Calibri"/>
-                <w:sz w:val="20"/>
-                <w:lang w:val="es-MX" w:eastAsia="en-US"/>
-              </w:rPr>
-              <w:t xml:space="preserve"> </w:t>
-            </w:r>
-            <w:r>
-              <w:rPr>
-                <w:rFonts w:ascii="Calibri" w:eastAsiaTheme="minorHAnsi" w:hAnsi="Calibri" w:cs="Calibri"/>
-                <w:sz w:val="20"/>
-                <w:lang w:val="es-MX" w:eastAsia="en-US"/>
-              </w:rPr>
-              <w:t>alimentos</w:t>
-            </w:r>
-            <w:r>
-              <w:rPr>
-                <w:rFonts w:ascii="Calibri" w:eastAsiaTheme="minorHAnsi" w:hAnsi="Calibri" w:cs="Calibri"/>
-                <w:sz w:val="20"/>
-                <w:lang w:val="es-MX" w:eastAsia="en-US"/>
-              </w:rPr>
-              <w:t xml:space="preserve"> de la lista en la GUIRegistrarPedidoLocal</w:t>
-            </w:r>
-          </w:p>
-          <w:p>
-            <w:pPr>
-              <w:numPr>
-                <w:ilvl w:val="0"/>
-                <w:numId w:val="11"/>
-              </w:numPr>
-              <w:suppressAutoHyphens w:val="0"/>
-              <w:autoSpaceDE w:val="0"/>
-              <w:autoSpaceDN w:val="0"/>
-              <w:adjustRightInd w:val="0"/>
-              <w:spacing w:after="1"/>
-              <w:ind w:left="258" w:hanging="258"/>
-              <w:rPr>
-                <w:rFonts w:ascii="Calibri" w:eastAsiaTheme="minorHAnsi" w:hAnsi="Calibri" w:cs="Calibri"/>
-                <w:sz w:val="20"/>
-                <w:lang w:val="es-MX" w:eastAsia="en-US"/>
-              </w:rPr>
-            </w:pPr>
-            <w:r>
-              <w:rPr>
-                <w:rFonts w:ascii="Calibri" w:eastAsiaTheme="minorHAnsi" w:hAnsi="Calibri" w:cs="Calibri"/>
-                <w:sz w:val="20"/>
-                <w:lang w:val="es-MX" w:eastAsia="en-US"/>
-              </w:rPr>
-              <w:t>El SAIP agrega los alimentos seleccionados a la lista de la cuenta y muestra los botones de incrementar/disminuir cantidad y eliminar de la cuenta</w:t>
-            </w:r>
-            <w:r>
-              <w:rPr>
-                <w:rFonts w:ascii="Calibri" w:eastAsiaTheme="minorHAnsi" w:hAnsi="Calibri" w:cs="Calibri"/>
-                <w:sz w:val="20"/>
-                <w:lang w:val="es-MX" w:eastAsia="en-US"/>
-              </w:rPr>
-              <w:t xml:space="preserve"> (FA2)</w:t>
-            </w:r>
-            <w:r>
-              <w:rPr>
-                <w:rFonts w:ascii="Calibri" w:eastAsiaTheme="minorHAnsi" w:hAnsi="Calibri" w:cs="Calibri"/>
-                <w:sz w:val="20"/>
-                <w:lang w:val="es-MX" w:eastAsia="en-US"/>
-              </w:rPr>
-              <w:t xml:space="preserve"> (FA3) (FA4)</w:t>
-            </w:r>
-          </w:p>
-          <w:p>
-            <w:pPr>
-              <w:numPr>
-                <w:ilvl w:val="0"/>
-                <w:numId w:val="11"/>
-              </w:numPr>
-              <w:suppressAutoHyphens w:val="0"/>
-              <w:autoSpaceDE w:val="0"/>
-              <w:autoSpaceDN w:val="0"/>
-              <w:adjustRightInd w:val="0"/>
-              <w:spacing w:after="1"/>
-              <w:ind w:left="258" w:hanging="258"/>
-              <w:rPr>
-                <w:rFonts w:ascii="Calibri" w:eastAsiaTheme="minorHAnsi" w:hAnsi="Calibri" w:cs="Calibri"/>
-                <w:sz w:val="20"/>
-                <w:lang w:val="es-MX" w:eastAsia="en-US"/>
-              </w:rPr>
-            </w:pPr>
-            <w:r>
-              <w:rPr>
-                <w:rFonts w:ascii="Calibri" w:eastAsiaTheme="minorHAnsi" w:hAnsi="Calibri" w:cs="Calibri"/>
-                <w:sz w:val="20"/>
-                <w:lang w:val="es-MX" w:eastAsia="en-US"/>
-              </w:rPr>
-              <w:t>El Mesero da clic en el botón Realizar</w:t>
-            </w:r>
-            <w:r>
-              <w:rPr>
-                <w:rFonts w:ascii="Calibri" w:eastAsiaTheme="minorHAnsi" w:hAnsi="Calibri" w:cs="Calibri"/>
-                <w:sz w:val="20"/>
-                <w:lang w:val="es-MX" w:eastAsia="en-US"/>
-              </w:rPr>
-              <w:t xml:space="preserve"> (FA5)</w:t>
-            </w:r>
-          </w:p>
-          <w:p>
-            <w:pPr>
-              <w:numPr>
-                <w:ilvl w:val="0"/>
-                <w:numId w:val="11"/>
-              </w:numPr>
-              <w:suppressAutoHyphens w:val="0"/>
-              <w:autoSpaceDE w:val="0"/>
-              <w:autoSpaceDN w:val="0"/>
-              <w:adjustRightInd w:val="0"/>
-              <w:spacing w:after="1"/>
-              <w:ind w:left="258" w:hanging="258"/>
-              <w:rPr>
-                <w:rFonts w:ascii="Calibri" w:eastAsiaTheme="minorHAnsi" w:hAnsi="Calibri" w:cs="Calibri"/>
-                <w:sz w:val="20"/>
-                <w:lang w:val="es-MX" w:eastAsia="en-US"/>
-              </w:rPr>
-            </w:pPr>
-            <w:r>
-              <w:rPr>
-                <w:rFonts w:ascii="Calibri" w:eastAsiaTheme="minorHAnsi" w:hAnsi="Calibri" w:cs="Calibri"/>
-                <w:sz w:val="20"/>
-                <w:lang w:val="es-MX" w:eastAsia="en-US"/>
-              </w:rPr>
-              <w:t>El SAIP crea un nuevo PEDIDO con los PLATILLO y PRODUCTO seleccionados y el estado “EnEspera”, guarda el PEDIDO en la base de datos</w:t>
-            </w:r>
-            <w:r>
-              <w:rPr>
-                <w:rFonts w:ascii="Calibri" w:eastAsiaTheme="minorHAnsi" w:hAnsi="Calibri" w:cs="Calibri"/>
-                <w:sz w:val="20"/>
-                <w:lang w:val="es-MX" w:eastAsia="en-US"/>
-              </w:rPr>
-              <w:t>, cambia el estado de la MESA a “Ocupada”, asigna el MESERO a la MESA</w:t>
-            </w:r>
-            <w:r>
-              <w:rPr>
-                <w:rFonts w:ascii="Calibri" w:eastAsiaTheme="minorHAnsi" w:hAnsi="Calibri" w:cs="Calibri"/>
-                <w:sz w:val="20"/>
-                <w:lang w:val="es-MX" w:eastAsia="en-US"/>
-              </w:rPr>
-              <w:t xml:space="preserve"> y muestra una caja de mensaje de texto diciendo que la operación se ha realizado exitosamente.</w:t>
-            </w:r>
-          </w:p>
-          <w:p>
-            <w:pPr>
-              <w:numPr>
-                <w:ilvl w:val="0"/>
-                <w:numId w:val="11"/>
-              </w:numPr>
-              <w:suppressAutoHyphens w:val="0"/>
-              <w:autoSpaceDE w:val="0"/>
-              <w:autoSpaceDN w:val="0"/>
-              <w:adjustRightInd w:val="0"/>
-              <w:spacing w:after="1"/>
-              <w:ind w:left="258" w:hanging="258"/>
-              <w:rPr>
-                <w:rFonts w:ascii="Calibri" w:eastAsiaTheme="minorHAnsi" w:hAnsi="Calibri" w:cs="Calibri"/>
-                <w:sz w:val="20"/>
-                <w:lang w:val="es-MX" w:eastAsia="en-US"/>
-              </w:rPr>
-            </w:pPr>
-            <w:r>
-              <w:rPr>
-                <w:rFonts w:ascii="Calibri" w:eastAsiaTheme="minorHAnsi" w:hAnsi="Calibri" w:cs="Calibri"/>
-                <w:sz w:val="20"/>
-                <w:lang w:val="es-MX" w:eastAsia="en-US"/>
-              </w:rPr>
               <w:t>Termina CU</w:t>
             </w:r>
+            <w:bookmarkStart w:id="0" w:name="_GoBack"/>
+            <w:bookmarkEnd w:id="0"/>
           </w:p>
         </w:tc>
       </w:tr>
@@ -1203,7 +1094,21 @@
                 <w:rFonts w:ascii="Calibri" w:hAnsi="Calibri" w:cs="Calibri"/>
                 <w:sz w:val="20"/>
               </w:rPr>
-              <w:t>El Mesero ingresa el nombre o código de un alimento en la barra de búsqueda</w:t>
+              <w:t xml:space="preserve">El Mesero ingresa el nombre o código de un </w:t>
+            </w:r>
+            <w:r>
+              <w:rPr>
+                <w:rFonts w:ascii="Calibri" w:hAnsi="Calibri" w:cs="Calibri"/>
+                <w:sz w:val="20"/>
+              </w:rPr>
+              <w:t>PLATILLO o PRODUCTO</w:t>
+            </w:r>
+            <w:r>
+              <w:rPr>
+                <w:rFonts w:ascii="Calibri" w:hAnsi="Calibri" w:cs="Calibri"/>
+                <w:sz w:val="20"/>
+              </w:rPr>
+              <w:t xml:space="preserve"> en la barra de búsqueda</w:t>
             </w:r>
           </w:p>
           <w:p>
@@ -1253,7 +1158,21 @@
                 <w:rFonts w:ascii="Calibri" w:hAnsi="Calibri" w:cs="Calibri"/>
                 <w:sz w:val="20"/>
               </w:rPr>
-              <w:t>El Mesero selecciona al menos un alimento de la lista.</w:t>
+              <w:t xml:space="preserve">El Mesero selecciona al menos un </w:t>
+            </w:r>
+            <w:r>
+              <w:rPr>
+                <w:rFonts w:ascii="Calibri" w:hAnsi="Calibri" w:cs="Calibri"/>
+                <w:sz w:val="20"/>
+              </w:rPr>
+              <w:t>PLATILLO o PRODUCTO</w:t>
+            </w:r>
+            <w:r>
+              <w:rPr>
+                <w:rFonts w:ascii="Calibri" w:hAnsi="Calibri" w:cs="Calibri"/>
+                <w:sz w:val="20"/>
+              </w:rPr>
+              <w:t xml:space="preserve"> de la lista.</w:t>
             </w:r>
           </w:p>
           <w:p>
@@ -1339,7 +1258,21 @@
                 <w:rFonts w:ascii="Calibri" w:hAnsi="Calibri" w:cs="Calibri"/>
                 <w:sz w:val="20"/>
               </w:rPr>
-              <w:t>El Mesero agrega o reduce la cantidad de al menos un alimento en la lista de la Cuenta</w:t>
+              <w:t xml:space="preserve">El Mesero agrega o reduce la cantidad de al menos un </w:t>
+            </w:r>
+            <w:r>
+              <w:rPr>
+                <w:rFonts w:ascii="Calibri" w:hAnsi="Calibri" w:cs="Calibri"/>
+                <w:sz w:val="20"/>
+              </w:rPr>
+              <w:t>PLATILLO o PRODUCTO</w:t>
+            </w:r>
+            <w:r>
+              <w:rPr>
+                <w:rFonts w:ascii="Calibri" w:hAnsi="Calibri" w:cs="Calibri"/>
+                <w:sz w:val="20"/>
+              </w:rPr>
+              <w:t xml:space="preserve"> en la lista de la Cuenta</w:t>
             </w:r>
             <w:r>
               <w:rPr>
@@ -1348,8 +1281,6 @@
               </w:rPr>
               <w:t xml:space="preserve"> (FA5)</w:t>
             </w:r>
-            <w:bookmarkStart w:id="0" w:name="_GoBack"/>
-            <w:bookmarkEnd w:id="0"/>
           </w:p>
           <w:p>
             <w:pPr>
@@ -1373,7 +1304,21 @@
                 <w:rFonts w:ascii="Calibri" w:hAnsi="Calibri" w:cs="Calibri"/>
                 <w:sz w:val="20"/>
               </w:rPr>
-              <w:t>El SAIP cambia la cantidad de los productos y los muestra en la lista de la Cuenta</w:t>
+              <w:t xml:space="preserve">El SAIP cambia la cantidad de los </w:t>
+            </w:r>
+            <w:r>
+              <w:rPr>
+                <w:rFonts w:ascii="Calibri" w:hAnsi="Calibri" w:cs="Calibri"/>
+                <w:sz w:val="20"/>
+              </w:rPr>
+              <w:t>PLATILLO o PRODUCTO</w:t>
+            </w:r>
+            <w:r>
+              <w:rPr>
+                <w:rFonts w:ascii="Calibri" w:hAnsi="Calibri" w:cs="Calibri"/>
+                <w:sz w:val="20"/>
+              </w:rPr>
+              <w:t xml:space="preserve"> y los muestra en la lista de la Cuenta</w:t>
             </w:r>
             <w:r>
               <w:rPr>
@@ -1467,7 +1412,28 @@
                 <w:rFonts w:ascii="Calibri" w:hAnsi="Calibri" w:cs="Calibri"/>
                 <w:sz w:val="20"/>
               </w:rPr>
-              <w:t>El Mesero reduce la cantidad de un alimento a cero o da clic en el botón Eliminar del alimento</w:t>
+              <w:t xml:space="preserve">El Mesero reduce la cantidad de un </w:t>
+            </w:r>
+            <w:r>
+              <w:rPr>
+                <w:rFonts w:ascii="Calibri" w:hAnsi="Calibri" w:cs="Calibri"/>
+                <w:sz w:val="20"/>
+              </w:rPr>
+              <w:t>PLATILLO o PRODUCTO</w:t>
+            </w:r>
+            <w:r>
+              <w:rPr>
+                <w:rFonts w:ascii="Calibri" w:hAnsi="Calibri" w:cs="Calibri"/>
+                <w:sz w:val="20"/>
+              </w:rPr>
+              <w:t xml:space="preserve"> a cero o da clic en el botón Eliminar</w:t>
+            </w:r>
+            <w:r>
+              <w:rPr>
+                <w:rFonts w:ascii="Calibri" w:hAnsi="Calibri" w:cs="Calibri"/>
+                <w:sz w:val="20"/>
+              </w:rPr>
+              <w:t xml:space="preserve"> del elemento.</w:t>
             </w:r>
           </w:p>
           <w:p>
@@ -1492,7 +1458,21 @@
                 <w:rFonts w:ascii="Calibri" w:hAnsi="Calibri" w:cs="Calibri"/>
                 <w:sz w:val="20"/>
               </w:rPr>
-              <w:t>El SAIP elimina el alimento de la lista de la Cuenta y la actualiza</w:t>
+              <w:t xml:space="preserve">El SAIP elimina el </w:t>
+            </w:r>
+            <w:r>
+              <w:rPr>
+                <w:rFonts w:ascii="Calibri" w:hAnsi="Calibri" w:cs="Calibri"/>
+                <w:sz w:val="20"/>
+              </w:rPr>
+              <w:t>PLATILLO o PRODUCTO</w:t>
+            </w:r>
+            <w:r>
+              <w:rPr>
+                <w:rFonts w:ascii="Calibri" w:hAnsi="Calibri" w:cs="Calibri"/>
+                <w:sz w:val="20"/>
+              </w:rPr>
+              <w:t xml:space="preserve"> de la lista de la Cuenta y la actualiza</w:t>
             </w:r>
           </w:p>
           <w:p>
@@ -1669,7 +1649,15 @@
                 <w:rFonts w:ascii="Calibri" w:hAnsi="Calibri" w:cs="Calibri"/>
                 <w:sz w:val="20"/>
               </w:rPr>
-              <w:t>seleccionados no tienen la cantidad disponible para el PEDIDO y muestra una caja de texto diciendo “Existen alimentos seleccionados no disponibles” seguido de los PLATILLO y PRODUCTO que no cumplen con la cantidad seleccionada.</w:t>
+              <w:t xml:space="preserve">seleccionados no tienen la cantidad disponible para el PEDIDO y muestra una caja de texto diciendo “Existen alimentos seleccionados no </w:t>
+            </w:r>
+            <w:r>
+              <w:rPr>
+                <w:rFonts w:ascii="Calibri" w:hAnsi="Calibri" w:cs="Calibri"/>
+                <w:sz w:val="20"/>
+              </w:rPr>
+              <w:lastRenderedPageBreak/>
+              <w:t>disponibles” seguido de los PLATILLO y PRODUCTO que no cumplen con la cantidad seleccionada.</w:t>
             </w:r>
           </w:p>
           <w:p>
@@ -1753,6 +1741,7 @@
                 <w:szCs w:val="22"/>
                 <w:lang w:val="es-MX"/>
               </w:rPr>
+              <w:lastRenderedPageBreak/>
               <w:t>Excepciones:</w:t>
             </w:r>
           </w:p>
@@ -1822,7 +1811,6 @@
                 <w:sz w:val="20"/>
                 <w:szCs w:val="20"/>
               </w:rPr>
-              <w:lastRenderedPageBreak/>
               <w:t xml:space="preserve">El </w:t>
             </w:r>
             <w:r>
@@ -1945,7 +1933,6 @@
                 <w:szCs w:val="22"/>
                 <w:lang w:val="es-MX"/>
               </w:rPr>
-              <w:lastRenderedPageBreak/>
               <w:t>Postcondiciones:</w:t>
             </w:r>
           </w:p>
@@ -2101,6 +2088,65 @@
 <file path=word/numbering.xml><?xml version="1.0" encoding="utf-8"?>
 <w:numbering xmlns:wpc="http://schemas.microsoft.com/office/word/2010/wordprocessingCanvas" xmlns:cx="http://schemas.microsoft.com/office/drawing/2014/chartex" xmlns:cx1="http://schemas.microsoft.com/office/drawing/2015/9/8/chartex" xmlns:cx2="http://schemas.microsoft.com/office/drawing/2015/10/21/chartex" xmlns:cx3="http://schemas.microsoft.com/office/drawing/2016/5/9/chartex" xmlns:cx4="http://schemas.microsoft.com/office/drawing/2016/5/10/chartex" xmlns:cx5="http://schemas.microsoft.com/office/drawing/2016/5/11/chartex" xmlns:cx6="http://schemas.microsoft.com/office/drawing/2016/5/12/chartex" xmlns:cx7="http://schemas.microsoft.com/office/drawing/2016/5/13/chartex" xmlns:cx8="http://schemas.microsoft.com/office/drawing/2016/5/14/chartex" xmlns:mc="http://schemas.openxmlformats.org/markup-compatibility/2006" xmlns:aink="http://schemas.microsoft.com/office/drawing/2016/ink" xmlns:am3d="http://schemas.microsoft.com/office/drawing/2017/model3d" xmlns:o="urn:schemas-microsoft-com:office:office" xmlns:r="http://schemas.openxmlformats.org/officeDocument/2006/relationships" xmlns:m="http://schemas.openxmlformats.org/officeDocument/2006/math" xmlns:v="urn:schemas-microsoft-com:vml" xmlns:wp14="http://schemas.microsoft.com/office/word/2010/wordprocessingDrawing" xmlns:wp="http://schemas.openxmlformats.org/drawingml/2006/wordprocessingDrawing" xmlns:w10="urn:schemas-microsoft-com:office:word" xmlns:w="http://schemas.openxmlformats.org/wordprocessingml/2006/main" xmlns:w14="http://schemas.microsoft.com/office/word/2010/wordml" xmlns:w15="http://schemas.microsoft.com/office/word/2012/wordml" xmlns:w16cid="http://schemas.microsoft.com/office/word/2016/wordml/cid" xmlns:w16se="http://schemas.microsoft.com/office/word/2015/wordml/symex" xmlns:wpg="http://schemas.microsoft.com/office/word/2010/wordprocessingGroup" xmlns:wpi="http://schemas.microsoft.com/office/word/2010/wordprocessingInk" xmlns:wne="http://schemas.microsoft.com/office/word/2006/wordml" xmlns:wps="http://schemas.microsoft.com/office/word/2010/wordprocessingShape" mc:Ignorable="w14 w15 w16se w16cid wp14">
   <w:abstractNum w:abstractNumId="0" w15:restartNumberingAfterBreak="0">
+    <w:nsid w:val="0972DD4F"/>
+    <w:multiLevelType w:val="multilevel"/>
+    <w:tmpl w:val="00000001"/>
+    <w:lvl w:ilvl="0">
+      <w:start w:val="1"/>
+      <w:numFmt w:val="decimal"/>
+      <w:lvlText w:val="%1."/>
+      <w:lvlJc w:val="left"/>
+    </w:lvl>
+    <w:lvl w:ilvl="1">
+      <w:start w:val="1"/>
+      <w:numFmt w:val="decimal"/>
+      <w:lvlText w:val="%1.%2"/>
+      <w:lvlJc w:val="left"/>
+    </w:lvl>
+    <w:lvl w:ilvl="2">
+      <w:start w:val="1"/>
+      <w:numFmt w:val="decimal"/>
+      <w:lvlText w:val="%1.%2.%3"/>
+      <w:lvlJc w:val="left"/>
+    </w:lvl>
+    <w:lvl w:ilvl="3">
+      <w:start w:val="1"/>
+      <w:numFmt w:val="decimal"/>
+      <w:lvlText w:val="%1.%2.%3.%4"/>
+      <w:lvlJc w:val="left"/>
+    </w:lvl>
+    <w:lvl w:ilvl="4">
+      <w:start w:val="1"/>
+      <w:numFmt w:val="decimal"/>
+      <w:lvlText w:val="%1.%2.%3.%4.%5"/>
+      <w:lvlJc w:val="left"/>
+    </w:lvl>
+    <w:lvl w:ilvl="5">
+      <w:start w:val="1"/>
+      <w:numFmt w:val="decimal"/>
+      <w:lvlText w:val="%1.%2.%3.%4.%5.%6"/>
+      <w:lvlJc w:val="left"/>
+    </w:lvl>
+    <w:lvl w:ilvl="6">
+      <w:start w:val="1"/>
+      <w:numFmt w:val="decimal"/>
+      <w:lvlText w:val="%1.%2.%3.%4.%5.%6.%7"/>
+      <w:lvlJc w:val="left"/>
+    </w:lvl>
+    <w:lvl w:ilvl="7">
+      <w:start w:val="1"/>
+      <w:numFmt w:val="decimal"/>
+      <w:lvlText w:val="%1.%2.%3.%4.%5.%6.%7.%8"/>
+      <w:lvlJc w:val="left"/>
+    </w:lvl>
+    <w:lvl w:ilvl="8">
+      <w:start w:val="1"/>
+      <w:numFmt w:val="decimal"/>
+      <w:lvlText w:val="%1.%2.%3.%4.%5.%6.%7.%8.%9"/>
+      <w:lvlJc w:val="left"/>
+    </w:lvl>
+  </w:abstractNum>
+  <w:abstractNum w:abstractNumId="1" w15:restartNumberingAfterBreak="0">
     <w:nsid w:val="0FD351D3"/>
     <w:multiLevelType w:val="hybridMultilevel"/>
     <w:tmpl w:val="B394D0E0"/>
@@ -2189,7 +2235,7 @@
       </w:pPr>
     </w:lvl>
   </w:abstractNum>
-  <w:abstractNum w:abstractNumId="1" w15:restartNumberingAfterBreak="0">
+  <w:abstractNum w:abstractNumId="2" w15:restartNumberingAfterBreak="0">
     <w:nsid w:val="117E4AB6"/>
     <w:multiLevelType w:val="hybridMultilevel"/>
     <w:tmpl w:val="027A5D4C"/>
@@ -2275,7 +2321,7 @@
       </w:pPr>
     </w:lvl>
   </w:abstractNum>
-  <w:abstractNum w:abstractNumId="2" w15:restartNumberingAfterBreak="0">
+  <w:abstractNum w:abstractNumId="3" w15:restartNumberingAfterBreak="0">
     <w:nsid w:val="12905C5B"/>
     <w:multiLevelType w:val="hybridMultilevel"/>
     <w:tmpl w:val="E7DED3E2"/>
@@ -2364,7 +2410,7 @@
       </w:pPr>
     </w:lvl>
   </w:abstractNum>
-  <w:abstractNum w:abstractNumId="3" w15:restartNumberingAfterBreak="0">
+  <w:abstractNum w:abstractNumId="4" w15:restartNumberingAfterBreak="0">
     <w:nsid w:val="1405465B"/>
     <w:multiLevelType w:val="hybridMultilevel"/>
     <w:tmpl w:val="A8983A4C"/>
@@ -2453,7 +2499,7 @@
       </w:pPr>
     </w:lvl>
   </w:abstractNum>
-  <w:abstractNum w:abstractNumId="4" w15:restartNumberingAfterBreak="0">
+  <w:abstractNum w:abstractNumId="5" w15:restartNumberingAfterBreak="0">
     <w:nsid w:val="25088127"/>
     <w:multiLevelType w:val="multilevel"/>
     <w:tmpl w:val="00000001"/>
@@ -2513,7 +2559,7 @@
       <w:lvlJc w:val="left"/>
     </w:lvl>
   </w:abstractNum>
-  <w:abstractNum w:abstractNumId="5" w15:restartNumberingAfterBreak="0">
+  <w:abstractNum w:abstractNumId="6" w15:restartNumberingAfterBreak="0">
     <w:nsid w:val="25088128"/>
     <w:multiLevelType w:val="multilevel"/>
     <w:tmpl w:val="00000002"/>
@@ -2573,7 +2619,7 @@
       <w:lvlJc w:val="left"/>
     </w:lvl>
   </w:abstractNum>
-  <w:abstractNum w:abstractNumId="6" w15:restartNumberingAfterBreak="0">
+  <w:abstractNum w:abstractNumId="7" w15:restartNumberingAfterBreak="0">
     <w:nsid w:val="25088129"/>
     <w:multiLevelType w:val="multilevel"/>
     <w:tmpl w:val="00000003"/>
@@ -2633,7 +2679,7 @@
       <w:lvlJc w:val="left"/>
     </w:lvl>
   </w:abstractNum>
-  <w:abstractNum w:abstractNumId="7" w15:restartNumberingAfterBreak="0">
+  <w:abstractNum w:abstractNumId="8" w15:restartNumberingAfterBreak="0">
     <w:nsid w:val="2508812A"/>
     <w:multiLevelType w:val="multilevel"/>
     <w:tmpl w:val="00000004"/>
@@ -2693,7 +2739,7 @@
       <w:lvlJc w:val="left"/>
     </w:lvl>
   </w:abstractNum>
-  <w:abstractNum w:abstractNumId="8" w15:restartNumberingAfterBreak="0">
+  <w:abstractNum w:abstractNumId="9" w15:restartNumberingAfterBreak="0">
     <w:nsid w:val="28295C7C"/>
     <w:multiLevelType w:val="hybridMultilevel"/>
     <w:tmpl w:val="79BEFDBE"/>
@@ -2782,7 +2828,7 @@
       </w:pPr>
     </w:lvl>
   </w:abstractNum>
-  <w:abstractNum w:abstractNumId="9" w15:restartNumberingAfterBreak="0">
+  <w:abstractNum w:abstractNumId="10" w15:restartNumberingAfterBreak="0">
     <w:nsid w:val="31FD7DA8"/>
     <w:multiLevelType w:val="hybridMultilevel"/>
     <w:tmpl w:val="84DEC3BE"/>
@@ -2871,7 +2917,7 @@
       </w:pPr>
     </w:lvl>
   </w:abstractNum>
-  <w:abstractNum w:abstractNumId="10" w15:restartNumberingAfterBreak="0">
+  <w:abstractNum w:abstractNumId="11" w15:restartNumberingAfterBreak="0">
     <w:nsid w:val="32AC4061"/>
     <w:multiLevelType w:val="multilevel"/>
     <w:tmpl w:val="00000002"/>
@@ -2930,7 +2976,7 @@
       <w:lvlJc w:val="left"/>
     </w:lvl>
   </w:abstractNum>
-  <w:abstractNum w:abstractNumId="11" w15:restartNumberingAfterBreak="0">
+  <w:abstractNum w:abstractNumId="12" w15:restartNumberingAfterBreak="0">
     <w:nsid w:val="3CD444F2"/>
     <w:multiLevelType w:val="hybridMultilevel"/>
     <w:tmpl w:val="2C90F5DC"/>
@@ -3019,7 +3065,7 @@
       </w:pPr>
     </w:lvl>
   </w:abstractNum>
-  <w:abstractNum w:abstractNumId="12" w15:restartNumberingAfterBreak="0">
+  <w:abstractNum w:abstractNumId="13" w15:restartNumberingAfterBreak="0">
     <w:nsid w:val="41D26671"/>
     <w:multiLevelType w:val="hybridMultilevel"/>
     <w:tmpl w:val="1B14391C"/>
@@ -3108,7 +3154,7 @@
       </w:pPr>
     </w:lvl>
   </w:abstractNum>
-  <w:abstractNum w:abstractNumId="13" w15:restartNumberingAfterBreak="0">
+  <w:abstractNum w:abstractNumId="14" w15:restartNumberingAfterBreak="0">
     <w:nsid w:val="452860B4"/>
     <w:multiLevelType w:val="hybridMultilevel"/>
     <w:tmpl w:val="44FE3A4A"/>
@@ -3197,7 +3243,7 @@
       </w:pPr>
     </w:lvl>
   </w:abstractNum>
-  <w:abstractNum w:abstractNumId="14" w15:restartNumberingAfterBreak="0">
+  <w:abstractNum w:abstractNumId="15" w15:restartNumberingAfterBreak="0">
     <w:nsid w:val="470134AF"/>
     <w:multiLevelType w:val="hybridMultilevel"/>
     <w:tmpl w:val="64349CDC"/>
@@ -3286,7 +3332,7 @@
       </w:pPr>
     </w:lvl>
   </w:abstractNum>
-  <w:abstractNum w:abstractNumId="15" w15:restartNumberingAfterBreak="0">
+  <w:abstractNum w:abstractNumId="16" w15:restartNumberingAfterBreak="0">
     <w:nsid w:val="4D017367"/>
     <w:multiLevelType w:val="hybridMultilevel"/>
     <w:tmpl w:val="2740282E"/>
@@ -3375,7 +3421,7 @@
       </w:pPr>
     </w:lvl>
   </w:abstractNum>
-  <w:abstractNum w:abstractNumId="16" w15:restartNumberingAfterBreak="0">
+  <w:abstractNum w:abstractNumId="17" w15:restartNumberingAfterBreak="0">
     <w:nsid w:val="520A127B"/>
     <w:multiLevelType w:val="hybridMultilevel"/>
     <w:tmpl w:val="2FB80882"/>
@@ -3464,7 +3510,7 @@
       </w:pPr>
     </w:lvl>
   </w:abstractNum>
-  <w:abstractNum w:abstractNumId="17" w15:restartNumberingAfterBreak="0">
+  <w:abstractNum w:abstractNumId="18" w15:restartNumberingAfterBreak="0">
     <w:nsid w:val="540043DC"/>
     <w:multiLevelType w:val="hybridMultilevel"/>
     <w:tmpl w:val="669AA14C"/>
@@ -3553,7 +3599,7 @@
       </w:pPr>
     </w:lvl>
   </w:abstractNum>
-  <w:abstractNum w:abstractNumId="18" w15:restartNumberingAfterBreak="0">
+  <w:abstractNum w:abstractNumId="19" w15:restartNumberingAfterBreak="0">
     <w:nsid w:val="5CF01B2C"/>
     <w:multiLevelType w:val="hybridMultilevel"/>
     <w:tmpl w:val="CCF6B8A2"/>
@@ -3642,7 +3688,7 @@
       </w:pPr>
     </w:lvl>
   </w:abstractNum>
-  <w:abstractNum w:abstractNumId="19" w15:restartNumberingAfterBreak="0">
+  <w:abstractNum w:abstractNumId="20" w15:restartNumberingAfterBreak="0">
     <w:nsid w:val="61E602CC"/>
     <w:multiLevelType w:val="hybridMultilevel"/>
     <w:tmpl w:val="9A9A81DA"/>
@@ -3731,7 +3777,7 @@
       </w:pPr>
     </w:lvl>
   </w:abstractNum>
-  <w:abstractNum w:abstractNumId="20" w15:restartNumberingAfterBreak="0">
+  <w:abstractNum w:abstractNumId="21" w15:restartNumberingAfterBreak="0">
     <w:nsid w:val="67D804A5"/>
     <w:multiLevelType w:val="multilevel"/>
     <w:tmpl w:val="00000002"/>
@@ -3790,7 +3836,7 @@
       <w:lvlJc w:val="left"/>
     </w:lvl>
   </w:abstractNum>
-  <w:abstractNum w:abstractNumId="21" w15:restartNumberingAfterBreak="0">
+  <w:abstractNum w:abstractNumId="22" w15:restartNumberingAfterBreak="0">
     <w:nsid w:val="6AF875B9"/>
     <w:multiLevelType w:val="hybridMultilevel"/>
     <w:tmpl w:val="712290C2"/>
@@ -3879,7 +3925,7 @@
       </w:pPr>
     </w:lvl>
   </w:abstractNum>
-  <w:abstractNum w:abstractNumId="22" w15:restartNumberingAfterBreak="0">
+  <w:abstractNum w:abstractNumId="23" w15:restartNumberingAfterBreak="0">
     <w:nsid w:val="72F15BB4"/>
     <w:multiLevelType w:val="hybridMultilevel"/>
     <w:tmpl w:val="84DEC3BE"/>
@@ -3968,7 +4014,7 @@
       </w:pPr>
     </w:lvl>
   </w:abstractNum>
-  <w:abstractNum w:abstractNumId="23" w15:restartNumberingAfterBreak="0">
+  <w:abstractNum w:abstractNumId="24" w15:restartNumberingAfterBreak="0">
     <w:nsid w:val="76B002F9"/>
     <w:multiLevelType w:val="hybridMultilevel"/>
     <w:tmpl w:val="423EBB94"/>
@@ -4057,7 +4103,7 @@
       </w:pPr>
     </w:lvl>
   </w:abstractNum>
-  <w:abstractNum w:abstractNumId="24" w15:restartNumberingAfterBreak="0">
+  <w:abstractNum w:abstractNumId="25" w15:restartNumberingAfterBreak="0">
     <w:nsid w:val="773F6C09"/>
     <w:multiLevelType w:val="multilevel"/>
     <w:tmpl w:val="00000002"/>
@@ -4116,7 +4162,7 @@
       <w:lvlJc w:val="left"/>
     </w:lvl>
   </w:abstractNum>
-  <w:abstractNum w:abstractNumId="25" w15:restartNumberingAfterBreak="0">
+  <w:abstractNum w:abstractNumId="26" w15:restartNumberingAfterBreak="0">
     <w:nsid w:val="7FEF3B72"/>
     <w:multiLevelType w:val="multilevel"/>
     <w:tmpl w:val="00000002"/>
@@ -4176,82 +4222,85 @@
     </w:lvl>
   </w:abstractNum>
   <w:num w:numId="1">
+    <w:abstractNumId w:val="4"/>
+  </w:num>
+  <w:num w:numId="2">
+    <w:abstractNumId w:val="10"/>
+  </w:num>
+  <w:num w:numId="3">
+    <w:abstractNumId w:val="16"/>
+  </w:num>
+  <w:num w:numId="4">
+    <w:abstractNumId w:val="23"/>
+  </w:num>
+  <w:num w:numId="5">
+    <w:abstractNumId w:val="12"/>
+  </w:num>
+  <w:num w:numId="6">
+    <w:abstractNumId w:val="17"/>
+  </w:num>
+  <w:num w:numId="7">
+    <w:abstractNumId w:val="2"/>
+  </w:num>
+  <w:num w:numId="8">
+    <w:abstractNumId w:val="13"/>
+  </w:num>
+  <w:num w:numId="9">
+    <w:abstractNumId w:val="20"/>
+  </w:num>
+  <w:num w:numId="10">
+    <w:abstractNumId w:val="5"/>
+  </w:num>
+  <w:num w:numId="11">
+    <w:abstractNumId w:val="6"/>
+  </w:num>
+  <w:num w:numId="12">
+    <w:abstractNumId w:val="7"/>
+  </w:num>
+  <w:num w:numId="13">
+    <w:abstractNumId w:val="8"/>
+  </w:num>
+  <w:num w:numId="14">
+    <w:abstractNumId w:val="1"/>
+  </w:num>
+  <w:num w:numId="15">
+    <w:abstractNumId w:val="22"/>
+  </w:num>
+  <w:num w:numId="16">
+    <w:abstractNumId w:val="24"/>
+  </w:num>
+  <w:num w:numId="17">
     <w:abstractNumId w:val="3"/>
   </w:num>
-  <w:num w:numId="2">
+  <w:num w:numId="18">
+    <w:abstractNumId w:val="25"/>
+  </w:num>
+  <w:num w:numId="19">
+    <w:abstractNumId w:val="21"/>
+  </w:num>
+  <w:num w:numId="20">
+    <w:abstractNumId w:val="11"/>
+  </w:num>
+  <w:num w:numId="21">
+    <w:abstractNumId w:val="26"/>
+  </w:num>
+  <w:num w:numId="22">
     <w:abstractNumId w:val="9"/>
   </w:num>
-  <w:num w:numId="3">
+  <w:num w:numId="23">
+    <w:abstractNumId w:val="19"/>
+  </w:num>
+  <w:num w:numId="24">
+    <w:abstractNumId w:val="14"/>
+  </w:num>
+  <w:num w:numId="25">
     <w:abstractNumId w:val="15"/>
   </w:num>
-  <w:num w:numId="4">
-    <w:abstractNumId w:val="22"/>
-  </w:num>
-  <w:num w:numId="5">
-    <w:abstractNumId w:val="11"/>
-  </w:num>
-  <w:num w:numId="6">
-    <w:abstractNumId w:val="16"/>
-  </w:num>
-  <w:num w:numId="7">
-    <w:abstractNumId w:val="1"/>
-  </w:num>
-  <w:num w:numId="8">
-    <w:abstractNumId w:val="12"/>
-  </w:num>
-  <w:num w:numId="9">
-    <w:abstractNumId w:val="19"/>
-  </w:num>
-  <w:num w:numId="10">
-    <w:abstractNumId w:val="4"/>
-  </w:num>
-  <w:num w:numId="11">
-    <w:abstractNumId w:val="5"/>
-  </w:num>
-  <w:num w:numId="12">
-    <w:abstractNumId w:val="6"/>
-  </w:num>
-  <w:num w:numId="13">
-    <w:abstractNumId w:val="7"/>
-  </w:num>
-  <w:num w:numId="14">
-    <w:abstractNumId w:val="0"/>
-  </w:num>
-  <w:num w:numId="15">
-    <w:abstractNumId w:val="21"/>
-  </w:num>
-  <w:num w:numId="16">
-    <w:abstractNumId w:val="23"/>
-  </w:num>
-  <w:num w:numId="17">
-    <w:abstractNumId w:val="2"/>
-  </w:num>
-  <w:num w:numId="18">
-    <w:abstractNumId w:val="24"/>
-  </w:num>
-  <w:num w:numId="19">
-    <w:abstractNumId w:val="20"/>
-  </w:num>
-  <w:num w:numId="20">
-    <w:abstractNumId w:val="10"/>
-  </w:num>
-  <w:num w:numId="21">
-    <w:abstractNumId w:val="25"/>
-  </w:num>
-  <w:num w:numId="22">
-    <w:abstractNumId w:val="8"/>
-  </w:num>
-  <w:num w:numId="23">
+  <w:num w:numId="26">
     <w:abstractNumId w:val="18"/>
   </w:num>
-  <w:num w:numId="24">
-    <w:abstractNumId w:val="13"/>
-  </w:num>
-  <w:num w:numId="25">
-    <w:abstractNumId w:val="14"/>
-  </w:num>
-  <w:num w:numId="26">
-    <w:abstractNumId w:val="17"/>
+  <w:num w:numId="27">
+    <w:abstractNumId w:val="0"/>
   </w:num>
 </w:numbering>
 </file>

</xml_diff>